<commit_message>
Wrote the cover page and added the table of contents parts.
</commit_message>
<xml_diff>
--- a/Project Draft.docx
+++ b/Project Draft.docx
@@ -5,14 +5,983 @@
     <w:p>
       <w:pPr>
         <w:rPr>
+          <w:rFonts w:ascii="Times New Roman" w:hAnsi="Times New Roman" w:cs="Times New Roman"/>
+          <w:sz w:val="28"/>
+          <w:szCs w:val="28"/>
+          <w:lang w:val="en-US"/>
+        </w:rPr>
+      </w:pPr>
+    </w:p>
+    <w:p>
+      <w:pPr>
+        <w:jc w:val="center"/>
+        <w:rPr>
+          <w:rFonts w:ascii="Times New Roman" w:hAnsi="Times New Roman" w:cs="Times New Roman"/>
+          <w:sz w:val="28"/>
+          <w:szCs w:val="28"/>
+          <w:lang w:val="en-US"/>
+        </w:rPr>
+      </w:pPr>
+    </w:p>
+    <w:p>
+      <w:pPr>
+        <w:jc w:val="center"/>
+        <w:rPr>
+          <w:rFonts w:ascii="Times New Roman" w:hAnsi="Times New Roman" w:cs="Times New Roman"/>
+          <w:sz w:val="28"/>
+          <w:szCs w:val="28"/>
+          <w:lang w:val="en-US"/>
+        </w:rPr>
+      </w:pPr>
+    </w:p>
+    <w:p>
+      <w:pPr>
+        <w:jc w:val="center"/>
+        <w:rPr>
+          <w:rFonts w:ascii="Times New Roman" w:hAnsi="Times New Roman" w:cs="Times New Roman"/>
+          <w:sz w:val="28"/>
+          <w:szCs w:val="28"/>
+          <w:lang w:val="en-US"/>
+        </w:rPr>
+      </w:pPr>
+    </w:p>
+    <w:p>
+      <w:pPr>
+        <w:jc w:val="center"/>
+        <w:rPr>
+          <w:rFonts w:ascii="Times New Roman" w:hAnsi="Times New Roman" w:cs="Times New Roman"/>
+          <w:sz w:val="28"/>
+          <w:szCs w:val="28"/>
+          <w:lang w:val="en-US"/>
+        </w:rPr>
+      </w:pPr>
+    </w:p>
+    <w:p>
+      <w:pPr>
+        <w:jc w:val="center"/>
+        <w:rPr>
+          <w:rFonts w:ascii="Times New Roman" w:hAnsi="Times New Roman" w:cs="Times New Roman"/>
+          <w:sz w:val="28"/>
+          <w:szCs w:val="28"/>
+          <w:lang w:val="en-US"/>
+        </w:rPr>
+      </w:pPr>
+    </w:p>
+    <w:p>
+      <w:pPr>
+        <w:jc w:val="center"/>
+        <w:rPr>
+          <w:rFonts w:ascii="Times New Roman" w:hAnsi="Times New Roman" w:cs="Times New Roman"/>
+          <w:sz w:val="28"/>
+          <w:szCs w:val="28"/>
+          <w:lang w:val="en-US"/>
+        </w:rPr>
+      </w:pPr>
+    </w:p>
+    <w:p>
+      <w:pPr>
+        <w:jc w:val="center"/>
+        <w:rPr>
+          <w:rFonts w:ascii="Times New Roman" w:hAnsi="Times New Roman" w:cs="Times New Roman"/>
+          <w:sz w:val="28"/>
+          <w:szCs w:val="28"/>
           <w:lang w:val="en-US"/>
         </w:rPr>
       </w:pPr>
       <w:r>
         <w:rPr>
-          <w:lang w:val="en-US"/>
-        </w:rPr>
-        <w:t>Project Draft</w:t>
+          <w:rFonts w:ascii="Times New Roman" w:hAnsi="Times New Roman" w:cs="Times New Roman"/>
+          <w:sz w:val="28"/>
+          <w:szCs w:val="28"/>
+          <w:lang w:val="en-US"/>
+        </w:rPr>
+        <w:t>CMPE 114/115</w:t>
+      </w:r>
+    </w:p>
+    <w:p>
+      <w:pPr>
+        <w:jc w:val="center"/>
+        <w:rPr>
+          <w:rFonts w:ascii="Times New Roman" w:hAnsi="Times New Roman" w:cs="Times New Roman"/>
+          <w:sz w:val="28"/>
+          <w:szCs w:val="28"/>
+          <w:lang w:val="en-US"/>
+        </w:rPr>
+      </w:pPr>
+      <w:r>
+        <w:rPr>
+          <w:rFonts w:ascii="Times New Roman" w:hAnsi="Times New Roman" w:cs="Times New Roman"/>
+          <w:sz w:val="28"/>
+          <w:szCs w:val="28"/>
+          <w:lang w:val="en-US"/>
+        </w:rPr>
+        <w:t>Fundamentals of Programming II</w:t>
+      </w:r>
+    </w:p>
+    <w:p>
+      <w:pPr>
+        <w:jc w:val="center"/>
+        <w:rPr>
+          <w:rFonts w:ascii="Times New Roman" w:hAnsi="Times New Roman" w:cs="Times New Roman"/>
+          <w:sz w:val="28"/>
+          <w:szCs w:val="28"/>
+          <w:lang w:val="en-US"/>
+        </w:rPr>
+      </w:pPr>
+      <w:r>
+        <w:rPr>
+          <w:rFonts w:ascii="Times New Roman" w:hAnsi="Times New Roman" w:cs="Times New Roman"/>
+          <w:sz w:val="28"/>
+          <w:szCs w:val="28"/>
+          <w:lang w:val="en-US"/>
+        </w:rPr>
+        <w:t>Section 05</w:t>
+      </w:r>
+    </w:p>
+    <w:p>
+      <w:pPr>
+        <w:jc w:val="center"/>
+        <w:rPr>
+          <w:rFonts w:ascii="Times New Roman" w:hAnsi="Times New Roman" w:cs="Times New Roman"/>
+          <w:lang w:val="en-US"/>
+        </w:rPr>
+      </w:pPr>
+    </w:p>
+    <w:p>
+      <w:pPr>
+        <w:jc w:val="center"/>
+        <w:rPr>
+          <w:rFonts w:ascii="Times New Roman" w:hAnsi="Times New Roman" w:cs="Times New Roman"/>
+          <w:lang w:val="en-US"/>
+        </w:rPr>
+      </w:pPr>
+    </w:p>
+    <w:p>
+      <w:pPr>
+        <w:jc w:val="center"/>
+        <w:rPr>
+          <w:rFonts w:ascii="Times New Roman" w:hAnsi="Times New Roman" w:cs="Times New Roman"/>
+          <w:lang w:val="en-US"/>
+        </w:rPr>
+      </w:pPr>
+    </w:p>
+    <w:p>
+      <w:pPr>
+        <w:jc w:val="center"/>
+        <w:rPr>
+          <w:rFonts w:ascii="Times New Roman" w:hAnsi="Times New Roman" w:cs="Times New Roman"/>
+          <w:lang w:val="en-US"/>
+        </w:rPr>
+      </w:pPr>
+    </w:p>
+    <w:p>
+      <w:pPr>
+        <w:jc w:val="center"/>
+        <w:rPr>
+          <w:rFonts w:ascii="Times New Roman" w:hAnsi="Times New Roman" w:cs="Times New Roman"/>
+          <w:lang w:val="en-US"/>
+        </w:rPr>
+      </w:pPr>
+    </w:p>
+    <w:p>
+      <w:pPr>
+        <w:jc w:val="center"/>
+        <w:rPr>
+          <w:rFonts w:ascii="Times New Roman" w:hAnsi="Times New Roman" w:cs="Times New Roman"/>
+          <w:lang w:val="en-US"/>
+        </w:rPr>
+      </w:pPr>
+    </w:p>
+    <w:p>
+      <w:pPr>
+        <w:jc w:val="center"/>
+        <w:rPr>
+          <w:rFonts w:ascii="Times New Roman" w:hAnsi="Times New Roman" w:cs="Times New Roman"/>
+          <w:lang w:val="en-US"/>
+        </w:rPr>
+      </w:pPr>
+    </w:p>
+    <w:p>
+      <w:pPr>
+        <w:jc w:val="center"/>
+        <w:rPr>
+          <w:rFonts w:ascii="Times New Roman" w:hAnsi="Times New Roman" w:cs="Times New Roman"/>
+          <w:lang w:val="en-US"/>
+        </w:rPr>
+      </w:pPr>
+    </w:p>
+    <w:p>
+      <w:pPr>
+        <w:jc w:val="center"/>
+        <w:rPr>
+          <w:rFonts w:ascii="Times New Roman" w:hAnsi="Times New Roman" w:cs="Times New Roman"/>
+          <w:lang w:val="en-US"/>
+        </w:rPr>
+      </w:pPr>
+    </w:p>
+    <w:p>
+      <w:pPr>
+        <w:jc w:val="center"/>
+        <w:rPr>
+          <w:rFonts w:ascii="Times New Roman" w:hAnsi="Times New Roman" w:cs="Times New Roman"/>
+          <w:lang w:val="en-US"/>
+        </w:rPr>
+      </w:pPr>
+    </w:p>
+    <w:p>
+      <w:pPr>
+        <w:jc w:val="center"/>
+        <w:rPr>
+          <w:rFonts w:ascii="Times New Roman" w:hAnsi="Times New Roman" w:cs="Times New Roman"/>
+          <w:lang w:val="en-US"/>
+        </w:rPr>
+      </w:pPr>
+    </w:p>
+    <w:p>
+      <w:pPr>
+        <w:rPr>
+          <w:rFonts w:ascii="Times New Roman" w:hAnsi="Times New Roman" w:cs="Times New Roman"/>
+          <w:lang w:val="en-US"/>
+        </w:rPr>
+      </w:pPr>
+    </w:p>
+    <w:p>
+      <w:pPr>
+        <w:jc w:val="center"/>
+        <w:rPr>
+          <w:rFonts w:ascii="Times New Roman" w:hAnsi="Times New Roman" w:cs="Times New Roman"/>
+          <w:b/>
+          <w:bCs/>
+          <w:sz w:val="40"/>
+          <w:szCs w:val="40"/>
+          <w:lang w:val="en-US"/>
+        </w:rPr>
+      </w:pPr>
+      <w:r>
+        <w:rPr>
+          <w:rFonts w:ascii="Times New Roman" w:hAnsi="Times New Roman" w:cs="Times New Roman"/>
+          <w:b/>
+          <w:bCs/>
+          <w:sz w:val="40"/>
+          <w:szCs w:val="40"/>
+          <w:lang w:val="en-US"/>
+        </w:rPr>
+        <w:t>Memory</w:t>
+      </w:r>
+      <w:r>
+        <w:rPr>
+          <w:rFonts w:ascii="Times New Roman" w:hAnsi="Times New Roman" w:cs="Times New Roman"/>
+          <w:b/>
+          <w:bCs/>
+          <w:sz w:val="40"/>
+          <w:szCs w:val="40"/>
+          <w:lang w:val="en-US"/>
+        </w:rPr>
+        <w:t xml:space="preserve"> Card Game – Flipping Tiles</w:t>
+      </w:r>
+    </w:p>
+    <w:p>
+      <w:pPr>
+        <w:jc w:val="center"/>
+        <w:rPr>
+          <w:rFonts w:ascii="Times New Roman" w:hAnsi="Times New Roman" w:cs="Times New Roman"/>
+          <w:b/>
+          <w:bCs/>
+          <w:sz w:val="40"/>
+          <w:szCs w:val="40"/>
+          <w:lang w:val="en-US"/>
+        </w:rPr>
+      </w:pPr>
+    </w:p>
+    <w:p>
+      <w:pPr>
+        <w:jc w:val="center"/>
+        <w:rPr>
+          <w:rFonts w:ascii="Times New Roman" w:hAnsi="Times New Roman" w:cs="Times New Roman"/>
+          <w:b/>
+          <w:bCs/>
+          <w:sz w:val="40"/>
+          <w:szCs w:val="40"/>
+          <w:lang w:val="en-US"/>
+        </w:rPr>
+      </w:pPr>
+    </w:p>
+    <w:p>
+      <w:pPr>
+        <w:jc w:val="center"/>
+        <w:rPr>
+          <w:rFonts w:ascii="Times New Roman" w:hAnsi="Times New Roman" w:cs="Times New Roman"/>
+          <w:b/>
+          <w:bCs/>
+          <w:sz w:val="40"/>
+          <w:szCs w:val="40"/>
+          <w:lang w:val="en-US"/>
+        </w:rPr>
+      </w:pPr>
+    </w:p>
+    <w:p>
+      <w:pPr>
+        <w:jc w:val="center"/>
+        <w:rPr>
+          <w:rFonts w:ascii="Times New Roman" w:hAnsi="Times New Roman" w:cs="Times New Roman"/>
+          <w:b/>
+          <w:bCs/>
+          <w:sz w:val="40"/>
+          <w:szCs w:val="40"/>
+          <w:lang w:val="en-US"/>
+        </w:rPr>
+      </w:pPr>
+    </w:p>
+    <w:p>
+      <w:pPr>
+        <w:jc w:val="center"/>
+        <w:rPr>
+          <w:rFonts w:ascii="Times New Roman" w:hAnsi="Times New Roman" w:cs="Times New Roman"/>
+          <w:b/>
+          <w:bCs/>
+          <w:sz w:val="40"/>
+          <w:szCs w:val="40"/>
+          <w:lang w:val="en-US"/>
+        </w:rPr>
+      </w:pPr>
+    </w:p>
+    <w:p>
+      <w:pPr>
+        <w:rPr>
+          <w:rFonts w:ascii="Times New Roman" w:hAnsi="Times New Roman" w:cs="Times New Roman"/>
+          <w:lang w:val="en-US"/>
+        </w:rPr>
+      </w:pPr>
+    </w:p>
+    <w:p>
+      <w:pPr>
+        <w:rPr>
+          <w:rFonts w:ascii="Times New Roman" w:hAnsi="Times New Roman" w:cs="Times New Roman"/>
+          <w:lang w:val="en-US"/>
+        </w:rPr>
+      </w:pPr>
+    </w:p>
+    <w:p>
+      <w:pPr>
+        <w:rPr>
+          <w:rFonts w:ascii="Times New Roman" w:hAnsi="Times New Roman" w:cs="Times New Roman"/>
+          <w:lang w:val="en-US"/>
+        </w:rPr>
+      </w:pPr>
+    </w:p>
+    <w:p>
+      <w:pPr>
+        <w:rPr>
+          <w:rFonts w:ascii="Times New Roman" w:hAnsi="Times New Roman" w:cs="Times New Roman"/>
+          <w:lang w:val="en-US"/>
+        </w:rPr>
+      </w:pPr>
+    </w:p>
+    <w:p>
+      <w:pPr>
+        <w:rPr>
+          <w:rFonts w:ascii="Times New Roman" w:hAnsi="Times New Roman" w:cs="Times New Roman"/>
+          <w:lang w:val="en-US"/>
+        </w:rPr>
+      </w:pPr>
+    </w:p>
+    <w:p>
+      <w:pPr>
+        <w:rPr>
+          <w:rFonts w:ascii="Times New Roman" w:hAnsi="Times New Roman" w:cs="Times New Roman"/>
+          <w:lang w:val="en-US"/>
+        </w:rPr>
+      </w:pPr>
+    </w:p>
+    <w:p>
+      <w:pPr>
+        <w:rPr>
+          <w:rFonts w:ascii="Times New Roman" w:hAnsi="Times New Roman" w:cs="Times New Roman"/>
+          <w:lang w:val="en-US"/>
+        </w:rPr>
+      </w:pPr>
+    </w:p>
+    <w:p>
+      <w:pPr>
+        <w:rPr>
+          <w:rFonts w:ascii="Times New Roman" w:hAnsi="Times New Roman" w:cs="Times New Roman"/>
+          <w:sz w:val="28"/>
+          <w:szCs w:val="28"/>
+          <w:lang w:val="en-US"/>
+        </w:rPr>
+      </w:pPr>
+      <w:r>
+        <w:rPr>
+          <w:rFonts w:ascii="Times New Roman" w:hAnsi="Times New Roman" w:cs="Times New Roman"/>
+          <w:sz w:val="28"/>
+          <w:szCs w:val="28"/>
+          <w:lang w:val="en-US"/>
+        </w:rPr>
+        <w:t>Authors:</w:t>
+      </w:r>
+    </w:p>
+    <w:p>
+      <w:pPr>
+        <w:rPr>
+          <w:rFonts w:ascii="Times New Roman" w:hAnsi="Times New Roman" w:cs="Times New Roman"/>
+          <w:sz w:val="28"/>
+          <w:szCs w:val="28"/>
+          <w:lang w:val="en-US"/>
+        </w:rPr>
+      </w:pPr>
+      <w:r>
+        <w:rPr>
+          <w:rFonts w:ascii="Times New Roman" w:hAnsi="Times New Roman" w:cs="Times New Roman"/>
+          <w:sz w:val="28"/>
+          <w:szCs w:val="28"/>
+          <w:lang w:val="en-US"/>
+        </w:rPr>
+        <w:t xml:space="preserve">Ahmad Fardous Azimi </w:t>
+      </w:r>
+      <w:r>
+        <w:rPr>
+          <w:rFonts w:ascii="Times New Roman" w:hAnsi="Times New Roman" w:cs="Times New Roman"/>
+          <w:sz w:val="28"/>
+          <w:szCs w:val="28"/>
+          <w:lang w:val="en-US"/>
+        </w:rPr>
+        <w:t>– (99825537334)</w:t>
+      </w:r>
+    </w:p>
+    <w:p>
+      <w:pPr>
+        <w:rPr>
+          <w:rFonts w:ascii="Times New Roman" w:hAnsi="Times New Roman" w:cs="Times New Roman"/>
+          <w:sz w:val="28"/>
+          <w:szCs w:val="28"/>
+          <w:lang w:val="tr-TR"/>
+        </w:rPr>
+      </w:pPr>
+      <w:r>
+        <w:rPr>
+          <w:rFonts w:ascii="Times New Roman" w:hAnsi="Times New Roman" w:cs="Times New Roman"/>
+          <w:sz w:val="28"/>
+          <w:szCs w:val="28"/>
+          <w:lang w:val="en-US"/>
+        </w:rPr>
+        <w:t xml:space="preserve">Ceren Duru </w:t>
+      </w:r>
+      <w:r>
+        <w:rPr>
+          <w:rFonts w:ascii="Times New Roman" w:hAnsi="Times New Roman" w:cs="Times New Roman"/>
+          <w:sz w:val="28"/>
+          <w:szCs w:val="28"/>
+          <w:lang w:val="tr-TR"/>
+        </w:rPr>
+        <w:t>Kızılırmak</w:t>
+      </w:r>
+    </w:p>
+    <w:p>
+      <w:pPr>
+        <w:rPr>
+          <w:rFonts w:ascii="Times New Roman" w:hAnsi="Times New Roman" w:cs="Times New Roman"/>
+          <w:sz w:val="28"/>
+          <w:szCs w:val="28"/>
+          <w:lang w:val="en-US"/>
+        </w:rPr>
+      </w:pPr>
+      <w:r>
+        <w:rPr>
+          <w:rFonts w:ascii="Times New Roman" w:hAnsi="Times New Roman" w:cs="Times New Roman"/>
+          <w:sz w:val="28"/>
+          <w:szCs w:val="28"/>
+          <w:lang w:val="tr-TR"/>
+        </w:rPr>
+        <w:t>Zeynep Çetin</w:t>
+      </w:r>
+    </w:p>
+    <w:p>
+      <w:pPr>
+        <w:rPr>
+          <w:rFonts w:ascii="Times New Roman" w:hAnsi="Times New Roman" w:cs="Times New Roman"/>
+          <w:lang w:val="en-US"/>
+        </w:rPr>
+      </w:pPr>
+    </w:p>
+    <w:p>
+      <w:pPr>
+        <w:rPr>
+          <w:rFonts w:ascii="Times New Roman" w:hAnsi="Times New Roman" w:cs="Times New Roman"/>
+          <w:b/>
+          <w:bCs/>
+          <w:sz w:val="28"/>
+          <w:szCs w:val="28"/>
+          <w:lang w:val="en-US"/>
+        </w:rPr>
+      </w:pPr>
+      <w:r>
+        <w:rPr>
+          <w:rFonts w:ascii="Times New Roman" w:hAnsi="Times New Roman" w:cs="Times New Roman"/>
+          <w:b/>
+          <w:bCs/>
+          <w:sz w:val="28"/>
+          <w:szCs w:val="28"/>
+          <w:lang w:val="en-US"/>
+        </w:rPr>
+        <w:lastRenderedPageBreak/>
+        <w:t>Table of Content</w:t>
+      </w:r>
+      <w:r>
+        <w:rPr>
+          <w:rFonts w:ascii="Times New Roman" w:hAnsi="Times New Roman" w:cs="Times New Roman"/>
+          <w:b/>
+          <w:bCs/>
+          <w:sz w:val="28"/>
+          <w:szCs w:val="28"/>
+          <w:lang w:val="en-US"/>
+        </w:rPr>
+        <w:t>s</w:t>
+      </w:r>
+    </w:p>
+    <w:p>
+      <w:pPr>
+        <w:rPr>
+          <w:rFonts w:ascii="Times New Roman" w:hAnsi="Times New Roman" w:cs="Times New Roman"/>
+          <w:b/>
+          <w:bCs/>
+          <w:sz w:val="28"/>
+          <w:szCs w:val="28"/>
+          <w:lang w:val="en-US"/>
+        </w:rPr>
+      </w:pPr>
+    </w:p>
+    <w:p>
+      <w:pPr>
+        <w:rPr>
+          <w:rFonts w:ascii="Times New Roman" w:hAnsi="Times New Roman" w:cs="Times New Roman"/>
+          <w:lang w:val="en-US"/>
+        </w:rPr>
+      </w:pPr>
+    </w:p>
+    <w:p>
+      <w:pPr>
+        <w:rPr>
+          <w:rFonts w:ascii="Times New Roman" w:hAnsi="Times New Roman" w:cs="Times New Roman"/>
+          <w:lang w:val="en-US"/>
+        </w:rPr>
+      </w:pPr>
+    </w:p>
+    <w:p>
+      <w:pPr>
+        <w:rPr>
+          <w:rFonts w:ascii="Times New Roman" w:hAnsi="Times New Roman" w:cs="Times New Roman"/>
+          <w:lang w:val="en-US"/>
+        </w:rPr>
+      </w:pPr>
+    </w:p>
+    <w:p>
+      <w:pPr>
+        <w:rPr>
+          <w:rFonts w:ascii="Times New Roman" w:hAnsi="Times New Roman" w:cs="Times New Roman"/>
+          <w:lang w:val="en-US"/>
+        </w:rPr>
+      </w:pPr>
+    </w:p>
+    <w:p>
+      <w:pPr>
+        <w:rPr>
+          <w:rFonts w:ascii="Times New Roman" w:hAnsi="Times New Roman" w:cs="Times New Roman"/>
+          <w:lang w:val="en-US"/>
+        </w:rPr>
+      </w:pPr>
+    </w:p>
+    <w:p>
+      <w:pPr>
+        <w:rPr>
+          <w:rFonts w:ascii="Times New Roman" w:hAnsi="Times New Roman" w:cs="Times New Roman"/>
+          <w:lang w:val="en-US"/>
+        </w:rPr>
+      </w:pPr>
+    </w:p>
+    <w:p>
+      <w:pPr>
+        <w:rPr>
+          <w:rFonts w:ascii="Times New Roman" w:hAnsi="Times New Roman" w:cs="Times New Roman"/>
+          <w:lang w:val="en-US"/>
+        </w:rPr>
+      </w:pPr>
+    </w:p>
+    <w:p>
+      <w:pPr>
+        <w:rPr>
+          <w:rFonts w:ascii="Times New Roman" w:hAnsi="Times New Roman" w:cs="Times New Roman"/>
+          <w:lang w:val="en-US"/>
+        </w:rPr>
+      </w:pPr>
+    </w:p>
+    <w:p>
+      <w:pPr>
+        <w:rPr>
+          <w:rFonts w:ascii="Times New Roman" w:hAnsi="Times New Roman" w:cs="Times New Roman"/>
+          <w:lang w:val="en-US"/>
+        </w:rPr>
+      </w:pPr>
+    </w:p>
+    <w:p>
+      <w:pPr>
+        <w:rPr>
+          <w:rFonts w:ascii="Times New Roman" w:hAnsi="Times New Roman" w:cs="Times New Roman"/>
+          <w:lang w:val="en-US"/>
+        </w:rPr>
+      </w:pPr>
+    </w:p>
+    <w:p>
+      <w:pPr>
+        <w:rPr>
+          <w:rFonts w:ascii="Times New Roman" w:hAnsi="Times New Roman" w:cs="Times New Roman"/>
+          <w:lang w:val="en-US"/>
+        </w:rPr>
+      </w:pPr>
+    </w:p>
+    <w:p>
+      <w:pPr>
+        <w:rPr>
+          <w:rFonts w:ascii="Times New Roman" w:hAnsi="Times New Roman" w:cs="Times New Roman"/>
+          <w:lang w:val="en-US"/>
+        </w:rPr>
+      </w:pPr>
+    </w:p>
+    <w:p>
+      <w:pPr>
+        <w:rPr>
+          <w:rFonts w:ascii="Times New Roman" w:hAnsi="Times New Roman" w:cs="Times New Roman"/>
+          <w:lang w:val="en-US"/>
+        </w:rPr>
+      </w:pPr>
+    </w:p>
+    <w:p>
+      <w:pPr>
+        <w:rPr>
+          <w:rFonts w:ascii="Times New Roman" w:hAnsi="Times New Roman" w:cs="Times New Roman"/>
+          <w:lang w:val="en-US"/>
+        </w:rPr>
+      </w:pPr>
+    </w:p>
+    <w:p>
+      <w:pPr>
+        <w:rPr>
+          <w:rFonts w:ascii="Times New Roman" w:hAnsi="Times New Roman" w:cs="Times New Roman"/>
+          <w:lang w:val="en-US"/>
+        </w:rPr>
+      </w:pPr>
+    </w:p>
+    <w:p>
+      <w:pPr>
+        <w:rPr>
+          <w:rFonts w:ascii="Times New Roman" w:hAnsi="Times New Roman" w:cs="Times New Roman"/>
+          <w:lang w:val="en-US"/>
+        </w:rPr>
+      </w:pPr>
+    </w:p>
+    <w:p>
+      <w:pPr>
+        <w:rPr>
+          <w:rFonts w:ascii="Times New Roman" w:hAnsi="Times New Roman" w:cs="Times New Roman"/>
+          <w:lang w:val="en-US"/>
+        </w:rPr>
+      </w:pPr>
+    </w:p>
+    <w:p>
+      <w:pPr>
+        <w:rPr>
+          <w:rFonts w:ascii="Times New Roman" w:hAnsi="Times New Roman" w:cs="Times New Roman"/>
+          <w:lang w:val="en-US"/>
+        </w:rPr>
+      </w:pPr>
+    </w:p>
+    <w:p>
+      <w:pPr>
+        <w:rPr>
+          <w:rFonts w:ascii="Times New Roman" w:hAnsi="Times New Roman" w:cs="Times New Roman"/>
+          <w:lang w:val="en-US"/>
+        </w:rPr>
+      </w:pPr>
+    </w:p>
+    <w:p>
+      <w:pPr>
+        <w:rPr>
+          <w:rFonts w:ascii="Times New Roman" w:hAnsi="Times New Roman" w:cs="Times New Roman"/>
+          <w:lang w:val="en-US"/>
+        </w:rPr>
+      </w:pPr>
+    </w:p>
+    <w:p>
+      <w:pPr>
+        <w:rPr>
+          <w:rFonts w:ascii="Times New Roman" w:hAnsi="Times New Roman" w:cs="Times New Roman"/>
+          <w:lang w:val="en-US"/>
+        </w:rPr>
+      </w:pPr>
+    </w:p>
+    <w:p>
+      <w:pPr>
+        <w:rPr>
+          <w:rFonts w:ascii="Times New Roman" w:hAnsi="Times New Roman" w:cs="Times New Roman"/>
+          <w:lang w:val="en-US"/>
+        </w:rPr>
+      </w:pPr>
+    </w:p>
+    <w:p>
+      <w:pPr>
+        <w:rPr>
+          <w:rFonts w:ascii="Times New Roman" w:hAnsi="Times New Roman" w:cs="Times New Roman"/>
+          <w:lang w:val="en-US"/>
+        </w:rPr>
+      </w:pPr>
+    </w:p>
+    <w:p>
+      <w:pPr>
+        <w:rPr>
+          <w:rFonts w:ascii="Times New Roman" w:hAnsi="Times New Roman" w:cs="Times New Roman"/>
+          <w:lang w:val="en-US"/>
+        </w:rPr>
+      </w:pPr>
+    </w:p>
+    <w:p>
+      <w:pPr>
+        <w:rPr>
+          <w:rFonts w:ascii="Times New Roman" w:hAnsi="Times New Roman" w:cs="Times New Roman"/>
+          <w:lang w:val="en-US"/>
+        </w:rPr>
+      </w:pPr>
+    </w:p>
+    <w:p>
+      <w:pPr>
+        <w:rPr>
+          <w:rFonts w:ascii="Times New Roman" w:hAnsi="Times New Roman" w:cs="Times New Roman"/>
+          <w:lang w:val="en-US"/>
+        </w:rPr>
+      </w:pPr>
+    </w:p>
+    <w:p>
+      <w:pPr>
+        <w:rPr>
+          <w:rFonts w:ascii="Times New Roman" w:hAnsi="Times New Roman" w:cs="Times New Roman"/>
+          <w:lang w:val="en-US"/>
+        </w:rPr>
+      </w:pPr>
+    </w:p>
+    <w:p>
+      <w:pPr>
+        <w:rPr>
+          <w:rFonts w:ascii="Times New Roman" w:hAnsi="Times New Roman" w:cs="Times New Roman"/>
+          <w:lang w:val="en-US"/>
+        </w:rPr>
+      </w:pPr>
+    </w:p>
+    <w:p>
+      <w:pPr>
+        <w:rPr>
+          <w:rFonts w:ascii="Times New Roman" w:hAnsi="Times New Roman" w:cs="Times New Roman"/>
+          <w:lang w:val="en-US"/>
+        </w:rPr>
+      </w:pPr>
+    </w:p>
+    <w:p>
+      <w:pPr>
+        <w:rPr>
+          <w:rFonts w:ascii="Times New Roman" w:hAnsi="Times New Roman" w:cs="Times New Roman"/>
+          <w:lang w:val="en-US"/>
+        </w:rPr>
+      </w:pPr>
+    </w:p>
+    <w:p>
+      <w:pPr>
+        <w:rPr>
+          <w:rFonts w:ascii="Times New Roman" w:hAnsi="Times New Roman" w:cs="Times New Roman"/>
+          <w:lang w:val="en-US"/>
+        </w:rPr>
+      </w:pPr>
+    </w:p>
+    <w:p>
+      <w:pPr>
+        <w:rPr>
+          <w:rFonts w:ascii="Times New Roman" w:hAnsi="Times New Roman" w:cs="Times New Roman"/>
+          <w:lang w:val="en-US"/>
+        </w:rPr>
+      </w:pPr>
+    </w:p>
+    <w:p>
+      <w:pPr>
+        <w:rPr>
+          <w:rFonts w:ascii="Times New Roman" w:hAnsi="Times New Roman" w:cs="Times New Roman"/>
+          <w:lang w:val="en-US"/>
+        </w:rPr>
+      </w:pPr>
+    </w:p>
+    <w:p>
+      <w:pPr>
+        <w:rPr>
+          <w:rFonts w:ascii="Times New Roman" w:hAnsi="Times New Roman" w:cs="Times New Roman"/>
+          <w:lang w:val="en-US"/>
+        </w:rPr>
+      </w:pPr>
+    </w:p>
+    <w:p>
+      <w:pPr>
+        <w:rPr>
+          <w:rFonts w:ascii="Times New Roman" w:hAnsi="Times New Roman" w:cs="Times New Roman"/>
+          <w:lang w:val="en-US"/>
+        </w:rPr>
+      </w:pPr>
+    </w:p>
+    <w:p>
+      <w:pPr>
+        <w:rPr>
+          <w:rFonts w:ascii="Times New Roman" w:hAnsi="Times New Roman" w:cs="Times New Roman"/>
+          <w:lang w:val="en-US"/>
+        </w:rPr>
+      </w:pPr>
+    </w:p>
+    <w:p>
+      <w:pPr>
+        <w:rPr>
+          <w:rFonts w:ascii="Times New Roman" w:hAnsi="Times New Roman" w:cs="Times New Roman"/>
+          <w:lang w:val="en-US"/>
+        </w:rPr>
+      </w:pPr>
+    </w:p>
+    <w:p>
+      <w:pPr>
+        <w:rPr>
+          <w:rFonts w:ascii="Times New Roman" w:hAnsi="Times New Roman" w:cs="Times New Roman"/>
+          <w:lang w:val="en-US"/>
+        </w:rPr>
+      </w:pPr>
+    </w:p>
+    <w:p>
+      <w:pPr>
+        <w:rPr>
+          <w:rFonts w:ascii="Times New Roman" w:hAnsi="Times New Roman" w:cs="Times New Roman"/>
+          <w:lang w:val="en-US"/>
+        </w:rPr>
+      </w:pPr>
+    </w:p>
+    <w:p>
+      <w:pPr>
+        <w:jc w:val="center"/>
+        <w:rPr>
+          <w:rFonts w:ascii="Times New Roman" w:hAnsi="Times New Roman" w:cs="Times New Roman"/>
+          <w:lang w:val="en-US"/>
+        </w:rPr>
+      </w:pPr>
+    </w:p>
+    <w:p>
+      <w:pPr>
+        <w:jc w:val="center"/>
+        <w:rPr>
+          <w:rFonts w:ascii="Times New Roman" w:hAnsi="Times New Roman" w:cs="Times New Roman"/>
+          <w:lang w:val="en-US"/>
+        </w:rPr>
+      </w:pPr>
+    </w:p>
+    <w:p>
+      <w:pPr>
+        <w:jc w:val="center"/>
+        <w:rPr>
+          <w:rFonts w:ascii="Times New Roman" w:hAnsi="Times New Roman" w:cs="Times New Roman"/>
+          <w:lang w:val="en-US"/>
+        </w:rPr>
+      </w:pPr>
+    </w:p>
+    <w:p>
+      <w:pPr>
+        <w:jc w:val="center"/>
+        <w:rPr>
+          <w:rFonts w:ascii="Times New Roman" w:hAnsi="Times New Roman" w:cs="Times New Roman"/>
+          <w:lang w:val="en-US"/>
+        </w:rPr>
+      </w:pPr>
+    </w:p>
+    <w:p>
+      <w:pPr>
+        <w:jc w:val="center"/>
+        <w:rPr>
+          <w:rFonts w:ascii="Times New Roman" w:hAnsi="Times New Roman" w:cs="Times New Roman"/>
+          <w:lang w:val="en-US"/>
+        </w:rPr>
+      </w:pPr>
+    </w:p>
+    <w:p>
+      <w:pPr>
+        <w:rPr>
+          <w:rFonts w:ascii="Times New Roman" w:hAnsi="Times New Roman" w:cs="Times New Roman"/>
+          <w:sz w:val="28"/>
+          <w:szCs w:val="28"/>
+          <w:lang w:val="en-US"/>
+        </w:rPr>
+      </w:pPr>
+      <w:r>
+        <w:rPr>
+          <w:rFonts w:ascii="Times New Roman" w:hAnsi="Times New Roman" w:cs="Times New Roman"/>
+          <w:sz w:val="28"/>
+          <w:szCs w:val="28"/>
+          <w:lang w:val="en-US"/>
+        </w:rPr>
+        <w:lastRenderedPageBreak/>
+        <w:t>Introduction</w:t>
+      </w:r>
+    </w:p>
+    <w:p>
+      <w:pPr>
+        <w:rPr>
+          <w:rFonts w:ascii="Times New Roman" w:hAnsi="Times New Roman" w:cs="Times New Roman"/>
+          <w:sz w:val="28"/>
+          <w:szCs w:val="28"/>
+          <w:lang w:val="en-US"/>
+        </w:rPr>
+      </w:pPr>
+      <w:r>
+        <w:rPr>
+          <w:rFonts w:ascii="Times New Roman" w:hAnsi="Times New Roman" w:cs="Times New Roman"/>
+          <w:sz w:val="28"/>
+          <w:szCs w:val="28"/>
+          <w:lang w:val="en-US"/>
+        </w:rPr>
+        <w:t>Functionality</w:t>
+      </w:r>
+    </w:p>
+    <w:p>
+      <w:pPr>
+        <w:rPr>
+          <w:rFonts w:ascii="Times New Roman" w:hAnsi="Times New Roman" w:cs="Times New Roman"/>
+          <w:sz w:val="28"/>
+          <w:szCs w:val="28"/>
+          <w:lang w:val="en-US"/>
+        </w:rPr>
+      </w:pPr>
+      <w:r>
+        <w:rPr>
+          <w:rFonts w:ascii="Times New Roman" w:hAnsi="Times New Roman" w:cs="Times New Roman"/>
+          <w:sz w:val="28"/>
+          <w:szCs w:val="28"/>
+          <w:lang w:val="en-US"/>
+        </w:rPr>
+        <w:t>Workload Division</w:t>
+      </w:r>
+    </w:p>
+    <w:p>
+      <w:pPr>
+        <w:rPr>
+          <w:rFonts w:ascii="Times New Roman" w:hAnsi="Times New Roman" w:cs="Times New Roman"/>
+          <w:sz w:val="28"/>
+          <w:szCs w:val="28"/>
+          <w:lang w:val="en-US"/>
+        </w:rPr>
+      </w:pPr>
+      <w:r>
+        <w:rPr>
+          <w:rFonts w:ascii="Times New Roman" w:hAnsi="Times New Roman" w:cs="Times New Roman"/>
+          <w:sz w:val="28"/>
+          <w:szCs w:val="28"/>
+          <w:lang w:val="en-US"/>
+        </w:rPr>
+        <w:t>Conclusion</w:t>
       </w:r>
     </w:p>
     <w:sectPr>
@@ -420,6 +1389,27 @@
     <w:name w:val="Normal"/>
     <w:qFormat/>
   </w:style>
+  <w:style w:type="paragraph" w:styleId="Heading1">
+    <w:name w:val="heading 1"/>
+    <w:basedOn w:val="Normal"/>
+    <w:next w:val="Normal"/>
+    <w:link w:val="Heading1Char"/>
+    <w:uiPriority w:val="9"/>
+    <w:qFormat/>
+    <w:rsid w:val="00DF59A4"/>
+    <w:pPr>
+      <w:keepNext/>
+      <w:keepLines/>
+      <w:spacing w:before="240"/>
+      <w:outlineLvl w:val="0"/>
+    </w:pPr>
+    <w:rPr>
+      <w:rFonts w:asciiTheme="majorHAnsi" w:eastAsiaTheme="majorEastAsia" w:hAnsiTheme="majorHAnsi" w:cstheme="majorBidi"/>
+      <w:color w:val="2F5496" w:themeColor="accent1" w:themeShade="BF"/>
+      <w:sz w:val="32"/>
+      <w:szCs w:val="32"/>
+    </w:rPr>
+  </w:style>
   <w:style w:type="character" w:default="1" w:styleId="DefaultParagraphFont">
     <w:name w:val="Default Paragraph Font"/>
     <w:uiPriority w:val="1"/>
@@ -446,6 +1436,206 @@
     <w:uiPriority w:val="99"/>
     <w:semiHidden/>
     <w:unhideWhenUsed/>
+  </w:style>
+  <w:style w:type="character" w:customStyle="1" w:styleId="Heading1Char">
+    <w:name w:val="Heading 1 Char"/>
+    <w:basedOn w:val="DefaultParagraphFont"/>
+    <w:link w:val="Heading1"/>
+    <w:uiPriority w:val="9"/>
+    <w:rsid w:val="00DF59A4"/>
+    <w:rPr>
+      <w:rFonts w:asciiTheme="majorHAnsi" w:eastAsiaTheme="majorEastAsia" w:hAnsiTheme="majorHAnsi" w:cstheme="majorBidi"/>
+      <w:color w:val="2F5496" w:themeColor="accent1" w:themeShade="BF"/>
+      <w:sz w:val="32"/>
+      <w:szCs w:val="32"/>
+    </w:rPr>
+  </w:style>
+  <w:style w:type="paragraph" w:styleId="TOCHeading">
+    <w:name w:val="TOC Heading"/>
+    <w:basedOn w:val="Heading1"/>
+    <w:next w:val="Normal"/>
+    <w:uiPriority w:val="39"/>
+    <w:unhideWhenUsed/>
+    <w:qFormat/>
+    <w:rsid w:val="00DF59A4"/>
+    <w:pPr>
+      <w:spacing w:before="480" w:line="276" w:lineRule="auto"/>
+      <w:outlineLvl w:val="9"/>
+    </w:pPr>
+    <w:rPr>
+      <w:b/>
+      <w:bCs/>
+      <w:sz w:val="28"/>
+      <w:szCs w:val="28"/>
+      <w:lang w:val="en-US"/>
+    </w:rPr>
+  </w:style>
+  <w:style w:type="paragraph" w:styleId="TOC1">
+    <w:name w:val="toc 1"/>
+    <w:basedOn w:val="Normal"/>
+    <w:next w:val="Normal"/>
+    <w:autoRedefine/>
+    <w:uiPriority w:val="39"/>
+    <w:semiHidden/>
+    <w:unhideWhenUsed/>
+    <w:rsid w:val="00DF59A4"/>
+    <w:pPr>
+      <w:spacing w:before="120"/>
+    </w:pPr>
+    <w:rPr>
+      <w:rFonts w:cstheme="minorHAnsi"/>
+      <w:b/>
+      <w:bCs/>
+      <w:i/>
+      <w:iCs/>
+    </w:rPr>
+  </w:style>
+  <w:style w:type="paragraph" w:styleId="TOC2">
+    <w:name w:val="toc 2"/>
+    <w:basedOn w:val="Normal"/>
+    <w:next w:val="Normal"/>
+    <w:autoRedefine/>
+    <w:uiPriority w:val="39"/>
+    <w:semiHidden/>
+    <w:unhideWhenUsed/>
+    <w:rsid w:val="00DF59A4"/>
+    <w:pPr>
+      <w:spacing w:before="120"/>
+      <w:ind w:left="240"/>
+    </w:pPr>
+    <w:rPr>
+      <w:rFonts w:cstheme="minorHAnsi"/>
+      <w:b/>
+      <w:bCs/>
+      <w:sz w:val="22"/>
+      <w:szCs w:val="22"/>
+    </w:rPr>
+  </w:style>
+  <w:style w:type="paragraph" w:styleId="TOC3">
+    <w:name w:val="toc 3"/>
+    <w:basedOn w:val="Normal"/>
+    <w:next w:val="Normal"/>
+    <w:autoRedefine/>
+    <w:uiPriority w:val="39"/>
+    <w:semiHidden/>
+    <w:unhideWhenUsed/>
+    <w:rsid w:val="00DF59A4"/>
+    <w:pPr>
+      <w:ind w:left="480"/>
+    </w:pPr>
+    <w:rPr>
+      <w:rFonts w:cstheme="minorHAnsi"/>
+      <w:sz w:val="20"/>
+      <w:szCs w:val="20"/>
+    </w:rPr>
+  </w:style>
+  <w:style w:type="paragraph" w:styleId="TOC4">
+    <w:name w:val="toc 4"/>
+    <w:basedOn w:val="Normal"/>
+    <w:next w:val="Normal"/>
+    <w:autoRedefine/>
+    <w:uiPriority w:val="39"/>
+    <w:semiHidden/>
+    <w:unhideWhenUsed/>
+    <w:rsid w:val="00DF59A4"/>
+    <w:pPr>
+      <w:ind w:left="720"/>
+    </w:pPr>
+    <w:rPr>
+      <w:rFonts w:cstheme="minorHAnsi"/>
+      <w:sz w:val="20"/>
+      <w:szCs w:val="20"/>
+    </w:rPr>
+  </w:style>
+  <w:style w:type="paragraph" w:styleId="TOC5">
+    <w:name w:val="toc 5"/>
+    <w:basedOn w:val="Normal"/>
+    <w:next w:val="Normal"/>
+    <w:autoRedefine/>
+    <w:uiPriority w:val="39"/>
+    <w:semiHidden/>
+    <w:unhideWhenUsed/>
+    <w:rsid w:val="00DF59A4"/>
+    <w:pPr>
+      <w:ind w:left="960"/>
+    </w:pPr>
+    <w:rPr>
+      <w:rFonts w:cstheme="minorHAnsi"/>
+      <w:sz w:val="20"/>
+      <w:szCs w:val="20"/>
+    </w:rPr>
+  </w:style>
+  <w:style w:type="paragraph" w:styleId="TOC6">
+    <w:name w:val="toc 6"/>
+    <w:basedOn w:val="Normal"/>
+    <w:next w:val="Normal"/>
+    <w:autoRedefine/>
+    <w:uiPriority w:val="39"/>
+    <w:semiHidden/>
+    <w:unhideWhenUsed/>
+    <w:rsid w:val="00DF59A4"/>
+    <w:pPr>
+      <w:ind w:left="1200"/>
+    </w:pPr>
+    <w:rPr>
+      <w:rFonts w:cstheme="minorHAnsi"/>
+      <w:sz w:val="20"/>
+      <w:szCs w:val="20"/>
+    </w:rPr>
+  </w:style>
+  <w:style w:type="paragraph" w:styleId="TOC7">
+    <w:name w:val="toc 7"/>
+    <w:basedOn w:val="Normal"/>
+    <w:next w:val="Normal"/>
+    <w:autoRedefine/>
+    <w:uiPriority w:val="39"/>
+    <w:semiHidden/>
+    <w:unhideWhenUsed/>
+    <w:rsid w:val="00DF59A4"/>
+    <w:pPr>
+      <w:ind w:left="1440"/>
+    </w:pPr>
+    <w:rPr>
+      <w:rFonts w:cstheme="minorHAnsi"/>
+      <w:sz w:val="20"/>
+      <w:szCs w:val="20"/>
+    </w:rPr>
+  </w:style>
+  <w:style w:type="paragraph" w:styleId="TOC8">
+    <w:name w:val="toc 8"/>
+    <w:basedOn w:val="Normal"/>
+    <w:next w:val="Normal"/>
+    <w:autoRedefine/>
+    <w:uiPriority w:val="39"/>
+    <w:semiHidden/>
+    <w:unhideWhenUsed/>
+    <w:rsid w:val="00DF59A4"/>
+    <w:pPr>
+      <w:ind w:left="1680"/>
+    </w:pPr>
+    <w:rPr>
+      <w:rFonts w:cstheme="minorHAnsi"/>
+      <w:sz w:val="20"/>
+      <w:szCs w:val="20"/>
+    </w:rPr>
+  </w:style>
+  <w:style w:type="paragraph" w:styleId="TOC9">
+    <w:name w:val="toc 9"/>
+    <w:basedOn w:val="Normal"/>
+    <w:next w:val="Normal"/>
+    <w:autoRedefine/>
+    <w:uiPriority w:val="39"/>
+    <w:semiHidden/>
+    <w:unhideWhenUsed/>
+    <w:rsid w:val="00DF59A4"/>
+    <w:pPr>
+      <w:ind w:left="1920"/>
+    </w:pPr>
+    <w:rPr>
+      <w:rFonts w:cstheme="minorHAnsi"/>
+      <w:sz w:val="20"/>
+      <w:szCs w:val="20"/>
+    </w:rPr>
   </w:style>
 </w:styles>
 </file>
@@ -743,4 +1933,16 @@
     </a:ext>
   </a:extLst>
 </a:theme>
+</file>
+
+<file path=customXml/item1.xml><?xml version="1.0" encoding="utf-8"?>
+<b:Sources xmlns:b="http://schemas.openxmlformats.org/officeDocument/2006/bibliography" xmlns="http://schemas.openxmlformats.org/officeDocument/2006/bibliography" SelectedStyle="/APASixthEditionOfficeOnline.xsl" StyleName="APA" Version="6"/>
+</file>
+
+<file path=customXml/itemProps1.xml><?xml version="1.0" encoding="utf-8"?>
+<ds:datastoreItem xmlns:ds="http://schemas.openxmlformats.org/officeDocument/2006/customXml" ds:itemID="{1E62C68F-290A-1945-8AAF-9CE21E6EA9B3}">
+  <ds:schemaRefs>
+    <ds:schemaRef ds:uri="http://schemas.openxmlformats.org/officeDocument/2006/bibliography"/>
+  </ds:schemaRefs>
+</ds:datastoreItem>
 </file>
</xml_diff>